<commit_message>
[EAbrakhin] Hash_function report fixed.
</commit_message>
<xml_diff>
--- a/Hash_function/Отчет.docx
+++ b/Hash_function/Отчет.docx
@@ -4698,6 +4698,7 @@
           <w:szCs w:val="28"/>
         </w:rPr>
       </w:pPr>
+      <w:bookmarkStart w:id="11" w:name="_Hlk180180462"/>
       <w:r>
         <w:rPr>
           <w:iCs/>
@@ -4745,6 +4746,7 @@
           <w:tcPr>
             <w:tcW w:w="2547" w:type="dxa"/>
           </w:tcPr>
+          <w:bookmarkEnd w:id="11"/>
           <w:p>
             <w:pPr>
               <w:spacing w:before="240" w:after="240"/>
@@ -5916,12 +5918,12 @@
       <w:pPr>
         <w:pStyle w:val="10"/>
       </w:pPr>
-      <w:bookmarkStart w:id="11" w:name="_Toc180013335"/>
+      <w:bookmarkStart w:id="12" w:name="_Toc180013335"/>
       <w:r>
         <w:lastRenderedPageBreak/>
         <w:t>Рекомендации пользователя</w:t>
       </w:r>
-      <w:bookmarkEnd w:id="11"/>
+      <w:bookmarkEnd w:id="12"/>
     </w:p>
     <w:p>
       <w:pPr>
@@ -6388,12 +6390,12 @@
       <w:pPr>
         <w:pStyle w:val="10"/>
       </w:pPr>
-      <w:bookmarkStart w:id="12" w:name="_Toc180013336"/>
+      <w:bookmarkStart w:id="13" w:name="_Toc180013336"/>
       <w:r>
         <w:lastRenderedPageBreak/>
         <w:t>Рекомендации программиста</w:t>
       </w:r>
-      <w:bookmarkEnd w:id="12"/>
+      <w:bookmarkEnd w:id="13"/>
     </w:p>
     <w:p>
       <w:pPr>
@@ -6664,11 +6666,11 @@
       <w:pPr>
         <w:pStyle w:val="10"/>
       </w:pPr>
-      <w:bookmarkStart w:id="13" w:name="_Toc180013337"/>
+      <w:bookmarkStart w:id="14" w:name="_Toc180013337"/>
       <w:r>
         <w:t>Исходный код программы</w:t>
       </w:r>
-      <w:bookmarkEnd w:id="13"/>
+      <w:bookmarkEnd w:id="14"/>
     </w:p>
     <w:p>
       <w:pPr>
@@ -6702,12 +6704,12 @@
       <w:pPr>
         <w:pStyle w:val="10"/>
       </w:pPr>
-      <w:bookmarkStart w:id="14" w:name="_Toc180013338"/>
+      <w:bookmarkStart w:id="15" w:name="_Toc180013338"/>
       <w:r>
         <w:lastRenderedPageBreak/>
         <w:t>Контрольный пример</w:t>
       </w:r>
-      <w:bookmarkEnd w:id="14"/>
+      <w:bookmarkEnd w:id="15"/>
     </w:p>
     <w:p>
       <w:pPr>
@@ -6933,7 +6935,19 @@
         <w:rPr>
           <w:color w:val="000000"/>
         </w:rPr>
-        <w:t xml:space="preserve">. пример </w:t>
+        <w:t xml:space="preserve">. </w:t>
+      </w:r>
+      <w:r>
+        <w:rPr>
+          <w:color w:val="000000"/>
+        </w:rPr>
+        <w:t>П</w:t>
+      </w:r>
+      <w:r>
+        <w:rPr>
+          <w:color w:val="000000"/>
+        </w:rPr>
+        <w:t xml:space="preserve">ример </w:t>
       </w:r>
       <w:r>
         <w:rPr>
@@ -7027,7 +7041,19 @@
         <w:rPr>
           <w:color w:val="000000"/>
         </w:rPr>
-        <w:t xml:space="preserve">. пример </w:t>
+        <w:t xml:space="preserve">. </w:t>
+      </w:r>
+      <w:r>
+        <w:rPr>
+          <w:color w:val="000000"/>
+        </w:rPr>
+        <w:t>П</w:t>
+      </w:r>
+      <w:r>
+        <w:rPr>
+          <w:color w:val="000000"/>
+        </w:rPr>
+        <w:t xml:space="preserve">ример </w:t>
       </w:r>
       <w:r>
         <w:rPr>
@@ -7189,33 +7215,31 @@
         <w:rPr>
           <w:color w:val="000000"/>
         </w:rPr>
-        <w:t xml:space="preserve">. пример </w:t>
+        <w:t xml:space="preserve">. </w:t>
       </w:r>
       <w:r>
         <w:rPr>
           <w:color w:val="000000"/>
         </w:rPr>
-        <w:t xml:space="preserve">ввода файла </w:t>
-      </w:r>
-      <w:proofErr w:type="gramStart"/>
+        <w:t>П</w:t>
+      </w:r>
       <w:r>
         <w:rPr>
           <w:color w:val="000000"/>
         </w:rPr>
-        <w:t xml:space="preserve">номеров </w:t>
+        <w:t xml:space="preserve">ример </w:t>
       </w:r>
       <w:r>
         <w:rPr>
           <w:color w:val="000000"/>
         </w:rPr>
-        <w:t xml:space="preserve"> с</w:t>
-      </w:r>
-      <w:proofErr w:type="gramEnd"/>
+        <w:t>ввода файла номеров</w:t>
+      </w:r>
       <w:r>
         <w:rPr>
           <w:color w:val="000000"/>
         </w:rPr>
-        <w:t xml:space="preserve"> солью </w:t>
+        <w:t xml:space="preserve"> с солью </w:t>
       </w:r>
       <w:r>
         <w:rPr>
@@ -7249,10 +7273,10 @@
         </w:rPr>
         <w:lastRenderedPageBreak/>
         <w:drawing>
-          <wp:inline distT="0" distB="0" distL="0" distR="0" wp14:anchorId="594EF213" wp14:editId="44A9BB89">
-            <wp:extent cx="4561905" cy="3723809"/>
+          <wp:inline distT="0" distB="0" distL="0" distR="0" wp14:anchorId="7AA45FF2" wp14:editId="0F01C34C">
+            <wp:extent cx="4561905" cy="2714286"/>
             <wp:effectExtent l="0" t="0" r="0" b="0"/>
-            <wp:docPr id="21" name="Рисунок 21"/>
+            <wp:docPr id="2" name="Рисунок 2"/>
             <wp:cNvGraphicFramePr>
               <a:graphicFrameLocks xmlns:a="http://schemas.openxmlformats.org/drawingml/2006/main" noChangeAspect="1"/>
             </wp:cNvGraphicFramePr>
@@ -7272,7 +7296,7 @@
                   <pic:spPr>
                     <a:xfrm>
                       <a:off x="0" y="0"/>
-                      <a:ext cx="4561905" cy="3723809"/>
+                      <a:ext cx="4561905" cy="2714286"/>
                     </a:xfrm>
                     <a:prstGeom prst="rect">
                       <a:avLst/>
@@ -7309,7 +7333,19 @@
         <w:rPr>
           <w:color w:val="000000"/>
         </w:rPr>
-        <w:t xml:space="preserve">. пример </w:t>
+        <w:t xml:space="preserve">. </w:t>
+      </w:r>
+      <w:r>
+        <w:rPr>
+          <w:color w:val="000000"/>
+        </w:rPr>
+        <w:t>П</w:t>
+      </w:r>
+      <w:r>
+        <w:rPr>
+          <w:color w:val="000000"/>
+        </w:rPr>
+        <w:t xml:space="preserve">ример </w:t>
       </w:r>
       <w:r>
         <w:rPr>
@@ -7551,7 +7587,19 @@
         <w:rPr>
           <w:color w:val="000000"/>
         </w:rPr>
-        <w:t>. пример</w:t>
+        <w:t xml:space="preserve">. </w:t>
+      </w:r>
+      <w:r>
+        <w:rPr>
+          <w:color w:val="000000"/>
+        </w:rPr>
+        <w:t>П</w:t>
+      </w:r>
+      <w:r>
+        <w:rPr>
+          <w:color w:val="000000"/>
+        </w:rPr>
+        <w:t>ример</w:t>
       </w:r>
       <w:r>
         <w:rPr>
@@ -7645,7 +7693,19 @@
         <w:rPr>
           <w:color w:val="000000"/>
         </w:rPr>
-        <w:t xml:space="preserve">. пример </w:t>
+        <w:t xml:space="preserve">. </w:t>
+      </w:r>
+      <w:r>
+        <w:rPr>
+          <w:color w:val="000000"/>
+        </w:rPr>
+        <w:t>П</w:t>
+      </w:r>
+      <w:r>
+        <w:rPr>
+          <w:color w:val="000000"/>
+        </w:rPr>
+        <w:t xml:space="preserve">ример </w:t>
       </w:r>
       <w:r>
         <w:rPr>
@@ -7837,7 +7897,7 @@
         <w:ind w:left="357" w:firstLine="0"/>
         <w:jc w:val="center"/>
       </w:pPr>
-      <w:bookmarkStart w:id="15" w:name="_Hlk180011585"/>
+      <w:bookmarkStart w:id="16" w:name="_Hlk180011585"/>
       <w:r>
         <w:rPr>
           <w:noProof/>
@@ -8011,16 +8071,28 @@
         <w:rPr>
           <w:color w:val="000000"/>
         </w:rPr>
-        <w:t xml:space="preserve">. пример </w:t>
+        <w:t xml:space="preserve">. </w:t>
       </w:r>
       <w:r>
         <w:rPr>
           <w:color w:val="000000"/>
         </w:rPr>
+        <w:t>П</w:t>
+      </w:r>
+      <w:r>
+        <w:rPr>
+          <w:color w:val="000000"/>
+        </w:rPr>
+        <w:t xml:space="preserve">ример </w:t>
+      </w:r>
+      <w:r>
+        <w:rPr>
+          <w:color w:val="000000"/>
+        </w:rPr>
         <w:t>файла команд для расшифровки номеров</w:t>
       </w:r>
     </w:p>
-    <w:bookmarkEnd w:id="15"/>
+    <w:bookmarkEnd w:id="16"/>
     <w:p>
       <w:pPr>
         <w:spacing w:before="120"/>
@@ -8046,7 +8118,7 @@
           <w:szCs w:val="28"/>
         </w:rPr>
       </w:pPr>
-      <w:bookmarkStart w:id="16" w:name="_Toc180013339"/>
+      <w:bookmarkStart w:id="17" w:name="_Toc180013339"/>
       <w:r>
         <w:rPr>
           <w:rFonts w:cs="Times New Roman"/>
@@ -8055,7 +8127,7 @@
         <w:lastRenderedPageBreak/>
         <w:t>Анализ результатов работы</w:t>
       </w:r>
-      <w:bookmarkEnd w:id="16"/>
+      <w:bookmarkEnd w:id="17"/>
     </w:p>
     <w:p>
       <w:pPr>
@@ -8682,27 +8754,13 @@
         </w:rPr>
         <w:t xml:space="preserve"> </w:t>
       </w:r>
-      <w:bookmarkStart w:id="17" w:name="_Hlk180089204"/>
-      <w:r>
-        <w:rPr>
-          <w:sz w:val="28"/>
-          <w:szCs w:val="28"/>
-        </w:rPr>
-        <w:t>(Рис. 1</w:t>
-      </w:r>
-      <w:r>
-        <w:rPr>
-          <w:sz w:val="28"/>
-          <w:szCs w:val="28"/>
-        </w:rPr>
-        <w:t>3</w:t>
-      </w:r>
-      <w:r>
-        <w:rPr>
-          <w:sz w:val="28"/>
-          <w:szCs w:val="28"/>
-        </w:rPr>
-        <w:t>)</w:t>
+      <w:bookmarkStart w:id="18" w:name="_Hlk180089204"/>
+      <w:r>
+        <w:rPr>
+          <w:sz w:val="28"/>
+          <w:szCs w:val="28"/>
+        </w:rPr>
+        <w:t>(Рис. 13)</w:t>
       </w:r>
       <w:r>
         <w:rPr>
@@ -8803,22 +8861,10 @@
         <w:rPr>
           <w:color w:val="000000"/>
         </w:rPr>
-        <w:t xml:space="preserve"> расшифровки с </w:t>
-      </w:r>
-      <w:r>
-        <w:rPr>
-          <w:color w:val="000000"/>
-        </w:rPr>
-        <w:t>буквенной</w:t>
-      </w:r>
-      <w:r>
-        <w:rPr>
-          <w:color w:val="000000"/>
-        </w:rPr>
-        <w:t xml:space="preserve"> солью</w:t>
-      </w:r>
-    </w:p>
-    <w:bookmarkEnd w:id="17"/>
+        <w:t xml:space="preserve"> расшифровки с буквенной солью</w:t>
+      </w:r>
+    </w:p>
+    <w:bookmarkEnd w:id="18"/>
     <w:p>
       <w:pPr>
         <w:pStyle w:val="a3"/>
@@ -9117,6 +9163,780 @@
     </w:p>
     <w:p>
       <w:pPr>
+        <w:spacing w:before="120" w:after="240"/>
+        <w:jc w:val="right"/>
+        <w:rPr>
+          <w:iCs/>
+          <w:szCs w:val="28"/>
+        </w:rPr>
+      </w:pPr>
+      <w:r>
+        <w:rPr>
+          <w:iCs/>
+          <w:szCs w:val="28"/>
+        </w:rPr>
+        <w:t xml:space="preserve">Таблица </w:t>
+      </w:r>
+      <w:r>
+        <w:rPr>
+          <w:iCs/>
+          <w:szCs w:val="28"/>
+        </w:rPr>
+        <w:t>4</w:t>
+      </w:r>
+      <w:r>
+        <w:rPr>
+          <w:iCs/>
+          <w:szCs w:val="28"/>
+        </w:rPr>
+        <w:t>.</w:t>
+      </w:r>
+      <w:r>
+        <w:rPr>
+          <w:iCs/>
+          <w:szCs w:val="28"/>
+        </w:rPr>
+        <w:t xml:space="preserve"> </w:t>
+      </w:r>
+      <w:r>
+        <w:rPr>
+          <w:iCs/>
+          <w:szCs w:val="28"/>
+        </w:rPr>
+        <w:t>Результаты тестов</w:t>
+      </w:r>
+    </w:p>
+    <w:tbl>
+      <w:tblPr>
+        <w:tblStyle w:val="aa"/>
+        <w:tblW w:w="0" w:type="auto"/>
+        <w:tblLook w:val="04A0" w:firstRow="1" w:lastRow="0" w:firstColumn="1" w:lastColumn="0" w:noHBand="0" w:noVBand="1"/>
+      </w:tblPr>
+      <w:tblGrid>
+        <w:gridCol w:w="3115"/>
+        <w:gridCol w:w="3116"/>
+        <w:gridCol w:w="3116"/>
+      </w:tblGrid>
+      <w:tr>
+        <w:tc>
+          <w:tcPr>
+            <w:tcW w:w="3115" w:type="dxa"/>
+          </w:tcPr>
+          <w:p>
+            <w:pPr>
+              <w:spacing w:before="120" w:after="120"/>
+              <w:jc w:val="center"/>
+              <w:rPr>
+                <w:sz w:val="28"/>
+                <w:szCs w:val="28"/>
+              </w:rPr>
+            </w:pPr>
+            <w:r>
+              <w:rPr>
+                <w:sz w:val="28"/>
+                <w:szCs w:val="28"/>
+              </w:rPr>
+              <w:t>Метод хэширования</w:t>
+            </w:r>
+          </w:p>
+        </w:tc>
+        <w:tc>
+          <w:tcPr>
+            <w:tcW w:w="3116" w:type="dxa"/>
+          </w:tcPr>
+          <w:p>
+            <w:pPr>
+              <w:spacing w:before="120" w:after="120"/>
+              <w:jc w:val="center"/>
+              <w:rPr>
+                <w:sz w:val="28"/>
+                <w:szCs w:val="28"/>
+              </w:rPr>
+            </w:pPr>
+            <w:r>
+              <w:rPr>
+                <w:sz w:val="28"/>
+                <w:szCs w:val="28"/>
+              </w:rPr>
+              <w:t>Соль</w:t>
+            </w:r>
+          </w:p>
+        </w:tc>
+        <w:tc>
+          <w:tcPr>
+            <w:tcW w:w="3116" w:type="dxa"/>
+          </w:tcPr>
+          <w:p>
+            <w:pPr>
+              <w:spacing w:before="120" w:after="120"/>
+              <w:jc w:val="center"/>
+              <w:rPr>
+                <w:sz w:val="28"/>
+                <w:szCs w:val="28"/>
+              </w:rPr>
+            </w:pPr>
+            <w:r>
+              <w:rPr>
+                <w:sz w:val="28"/>
+                <w:szCs w:val="28"/>
+              </w:rPr>
+              <w:t>Примерное время расшифровки</w:t>
+            </w:r>
+          </w:p>
+        </w:tc>
+      </w:tr>
+      <w:tr>
+        <w:tc>
+          <w:tcPr>
+            <w:tcW w:w="3115" w:type="dxa"/>
+          </w:tcPr>
+          <w:p>
+            <w:pPr>
+              <w:spacing w:before="120" w:after="120"/>
+              <w:jc w:val="center"/>
+              <w:rPr>
+                <w:sz w:val="28"/>
+                <w:szCs w:val="28"/>
+                <w:lang w:val="en-US"/>
+              </w:rPr>
+            </w:pPr>
+            <w:r>
+              <w:rPr>
+                <w:sz w:val="28"/>
+                <w:szCs w:val="28"/>
+                <w:lang w:val="en-US"/>
+              </w:rPr>
+              <w:t>MD5</w:t>
+            </w:r>
+          </w:p>
+        </w:tc>
+        <w:tc>
+          <w:tcPr>
+            <w:tcW w:w="3116" w:type="dxa"/>
+          </w:tcPr>
+          <w:p>
+            <w:pPr>
+              <w:spacing w:before="120" w:after="120"/>
+              <w:jc w:val="center"/>
+              <w:rPr>
+                <w:sz w:val="28"/>
+                <w:szCs w:val="28"/>
+                <w:lang w:val="en-US"/>
+              </w:rPr>
+            </w:pPr>
+            <w:r>
+              <w:rPr>
+                <w:sz w:val="28"/>
+                <w:szCs w:val="28"/>
+                <w:lang w:val="en-US"/>
+              </w:rPr>
+              <w:t>None</w:t>
+            </w:r>
+          </w:p>
+        </w:tc>
+        <w:tc>
+          <w:tcPr>
+            <w:tcW w:w="3116" w:type="dxa"/>
+          </w:tcPr>
+          <w:p>
+            <w:pPr>
+              <w:spacing w:before="120" w:after="120"/>
+              <w:jc w:val="center"/>
+              <w:rPr>
+                <w:sz w:val="28"/>
+                <w:szCs w:val="28"/>
+              </w:rPr>
+            </w:pPr>
+            <w:r>
+              <w:rPr>
+                <w:sz w:val="28"/>
+                <w:szCs w:val="28"/>
+              </w:rPr>
+              <w:t>3 мин.</w:t>
+            </w:r>
+          </w:p>
+        </w:tc>
+      </w:tr>
+      <w:tr>
+        <w:tc>
+          <w:tcPr>
+            <w:tcW w:w="3115" w:type="dxa"/>
+          </w:tcPr>
+          <w:p>
+            <w:pPr>
+              <w:spacing w:before="120" w:after="120"/>
+              <w:jc w:val="center"/>
+              <w:rPr>
+                <w:sz w:val="28"/>
+                <w:szCs w:val="28"/>
+                <w:lang w:val="en-US"/>
+              </w:rPr>
+            </w:pPr>
+            <w:r>
+              <w:rPr>
+                <w:sz w:val="28"/>
+                <w:szCs w:val="28"/>
+                <w:lang w:val="en-US"/>
+              </w:rPr>
+              <w:t>SHA1</w:t>
+            </w:r>
+          </w:p>
+        </w:tc>
+        <w:tc>
+          <w:tcPr>
+            <w:tcW w:w="3116" w:type="dxa"/>
+          </w:tcPr>
+          <w:p>
+            <w:pPr>
+              <w:spacing w:before="120" w:after="120"/>
+              <w:jc w:val="center"/>
+              <w:rPr>
+                <w:sz w:val="28"/>
+                <w:szCs w:val="28"/>
+              </w:rPr>
+            </w:pPr>
+            <w:r>
+              <w:rPr>
+                <w:sz w:val="28"/>
+                <w:szCs w:val="28"/>
+                <w:lang w:val="en-US"/>
+              </w:rPr>
+              <w:t>None</w:t>
+            </w:r>
+          </w:p>
+        </w:tc>
+        <w:tc>
+          <w:tcPr>
+            <w:tcW w:w="3116" w:type="dxa"/>
+          </w:tcPr>
+          <w:p>
+            <w:pPr>
+              <w:spacing w:before="120" w:after="120"/>
+              <w:jc w:val="center"/>
+              <w:rPr>
+                <w:sz w:val="28"/>
+                <w:szCs w:val="28"/>
+              </w:rPr>
+            </w:pPr>
+            <w:r>
+              <w:rPr>
+                <w:sz w:val="28"/>
+                <w:szCs w:val="28"/>
+              </w:rPr>
+              <w:t>3 мин.</w:t>
+            </w:r>
+          </w:p>
+        </w:tc>
+      </w:tr>
+      <w:tr>
+        <w:tc>
+          <w:tcPr>
+            <w:tcW w:w="3115" w:type="dxa"/>
+          </w:tcPr>
+          <w:p>
+            <w:pPr>
+              <w:spacing w:before="120" w:after="120"/>
+              <w:jc w:val="center"/>
+              <w:rPr>
+                <w:sz w:val="28"/>
+                <w:szCs w:val="28"/>
+                <w:lang w:val="en-US"/>
+              </w:rPr>
+            </w:pPr>
+            <w:r>
+              <w:rPr>
+                <w:sz w:val="28"/>
+                <w:szCs w:val="28"/>
+                <w:lang w:val="en-US"/>
+              </w:rPr>
+              <w:t>SHA256</w:t>
+            </w:r>
+          </w:p>
+        </w:tc>
+        <w:tc>
+          <w:tcPr>
+            <w:tcW w:w="3116" w:type="dxa"/>
+          </w:tcPr>
+          <w:p>
+            <w:pPr>
+              <w:spacing w:before="120" w:after="120"/>
+              <w:jc w:val="center"/>
+              <w:rPr>
+                <w:sz w:val="28"/>
+                <w:szCs w:val="28"/>
+              </w:rPr>
+            </w:pPr>
+            <w:r>
+              <w:rPr>
+                <w:sz w:val="28"/>
+                <w:szCs w:val="28"/>
+                <w:lang w:val="en-US"/>
+              </w:rPr>
+              <w:t>None</w:t>
+            </w:r>
+          </w:p>
+        </w:tc>
+        <w:tc>
+          <w:tcPr>
+            <w:tcW w:w="3116" w:type="dxa"/>
+          </w:tcPr>
+          <w:p>
+            <w:pPr>
+              <w:spacing w:before="120" w:after="120"/>
+              <w:jc w:val="center"/>
+              <w:rPr>
+                <w:sz w:val="28"/>
+                <w:szCs w:val="28"/>
+              </w:rPr>
+            </w:pPr>
+            <w:r>
+              <w:rPr>
+                <w:sz w:val="28"/>
+                <w:szCs w:val="28"/>
+              </w:rPr>
+              <w:t>3 мин.</w:t>
+            </w:r>
+          </w:p>
+        </w:tc>
+      </w:tr>
+      <w:tr>
+        <w:tc>
+          <w:tcPr>
+            <w:tcW w:w="3115" w:type="dxa"/>
+          </w:tcPr>
+          <w:p>
+            <w:pPr>
+              <w:spacing w:before="120" w:after="120"/>
+              <w:jc w:val="center"/>
+              <w:rPr>
+                <w:sz w:val="28"/>
+                <w:szCs w:val="28"/>
+                <w:lang w:val="en-US"/>
+              </w:rPr>
+            </w:pPr>
+            <w:r>
+              <w:rPr>
+                <w:sz w:val="28"/>
+                <w:szCs w:val="28"/>
+                <w:lang w:val="en-US"/>
+              </w:rPr>
+              <w:t>SHA512</w:t>
+            </w:r>
+          </w:p>
+        </w:tc>
+        <w:tc>
+          <w:tcPr>
+            <w:tcW w:w="3116" w:type="dxa"/>
+          </w:tcPr>
+          <w:p>
+            <w:pPr>
+              <w:spacing w:before="120" w:after="120"/>
+              <w:jc w:val="center"/>
+              <w:rPr>
+                <w:sz w:val="28"/>
+                <w:szCs w:val="28"/>
+              </w:rPr>
+            </w:pPr>
+            <w:r>
+              <w:rPr>
+                <w:sz w:val="28"/>
+                <w:szCs w:val="28"/>
+                <w:lang w:val="en-US"/>
+              </w:rPr>
+              <w:t>None</w:t>
+            </w:r>
+          </w:p>
+        </w:tc>
+        <w:tc>
+          <w:tcPr>
+            <w:tcW w:w="3116" w:type="dxa"/>
+          </w:tcPr>
+          <w:p>
+            <w:pPr>
+              <w:spacing w:before="120" w:after="120"/>
+              <w:jc w:val="center"/>
+              <w:rPr>
+                <w:sz w:val="28"/>
+                <w:szCs w:val="28"/>
+              </w:rPr>
+            </w:pPr>
+            <w:r>
+              <w:rPr>
+                <w:sz w:val="28"/>
+                <w:szCs w:val="28"/>
+              </w:rPr>
+              <w:t>4 мин.</w:t>
+            </w:r>
+          </w:p>
+        </w:tc>
+      </w:tr>
+      <w:tr>
+        <w:tc>
+          <w:tcPr>
+            <w:tcW w:w="3115" w:type="dxa"/>
+          </w:tcPr>
+          <w:p>
+            <w:pPr>
+              <w:spacing w:before="120" w:after="120"/>
+              <w:jc w:val="center"/>
+              <w:rPr>
+                <w:sz w:val="28"/>
+                <w:szCs w:val="28"/>
+              </w:rPr>
+            </w:pPr>
+            <w:r>
+              <w:rPr>
+                <w:sz w:val="28"/>
+                <w:szCs w:val="28"/>
+                <w:lang w:val="en-US"/>
+              </w:rPr>
+              <w:t>SHA1</w:t>
+            </w:r>
+          </w:p>
+        </w:tc>
+        <w:tc>
+          <w:tcPr>
+            <w:tcW w:w="3116" w:type="dxa"/>
+          </w:tcPr>
+          <w:p>
+            <w:pPr>
+              <w:spacing w:before="120" w:after="120"/>
+              <w:jc w:val="center"/>
+              <w:rPr>
+                <w:sz w:val="28"/>
+                <w:szCs w:val="28"/>
+              </w:rPr>
+            </w:pPr>
+            <w:r>
+              <w:rPr>
+                <w:sz w:val="28"/>
+                <w:szCs w:val="28"/>
+                <w:lang w:val="en-US"/>
+              </w:rPr>
+              <w:t xml:space="preserve">1 </w:t>
+            </w:r>
+            <w:r>
+              <w:rPr>
+                <w:sz w:val="28"/>
+                <w:szCs w:val="28"/>
+              </w:rPr>
+              <w:t>цифра</w:t>
+            </w:r>
+          </w:p>
+        </w:tc>
+        <w:tc>
+          <w:tcPr>
+            <w:tcW w:w="3116" w:type="dxa"/>
+          </w:tcPr>
+          <w:p>
+            <w:pPr>
+              <w:spacing w:before="120" w:after="120"/>
+              <w:jc w:val="center"/>
+              <w:rPr>
+                <w:sz w:val="28"/>
+                <w:szCs w:val="28"/>
+              </w:rPr>
+            </w:pPr>
+            <w:r>
+              <w:rPr>
+                <w:sz w:val="28"/>
+                <w:szCs w:val="28"/>
+              </w:rPr>
+              <w:t>5 мин.</w:t>
+            </w:r>
+          </w:p>
+        </w:tc>
+      </w:tr>
+      <w:tr>
+        <w:tc>
+          <w:tcPr>
+            <w:tcW w:w="3115" w:type="dxa"/>
+          </w:tcPr>
+          <w:p>
+            <w:pPr>
+              <w:spacing w:before="120" w:after="120"/>
+              <w:jc w:val="center"/>
+              <w:rPr>
+                <w:sz w:val="28"/>
+                <w:szCs w:val="28"/>
+              </w:rPr>
+            </w:pPr>
+            <w:r>
+              <w:rPr>
+                <w:sz w:val="28"/>
+                <w:szCs w:val="28"/>
+                <w:lang w:val="en-US"/>
+              </w:rPr>
+              <w:t>SHA1</w:t>
+            </w:r>
+          </w:p>
+        </w:tc>
+        <w:tc>
+          <w:tcPr>
+            <w:tcW w:w="3116" w:type="dxa"/>
+          </w:tcPr>
+          <w:p>
+            <w:pPr>
+              <w:spacing w:before="120" w:after="120"/>
+              <w:jc w:val="center"/>
+              <w:rPr>
+                <w:sz w:val="28"/>
+                <w:szCs w:val="28"/>
+              </w:rPr>
+            </w:pPr>
+            <w:r>
+              <w:rPr>
+                <w:sz w:val="28"/>
+                <w:szCs w:val="28"/>
+              </w:rPr>
+              <w:t>3 цифры</w:t>
+            </w:r>
+          </w:p>
+        </w:tc>
+        <w:tc>
+          <w:tcPr>
+            <w:tcW w:w="3116" w:type="dxa"/>
+          </w:tcPr>
+          <w:p>
+            <w:pPr>
+              <w:spacing w:before="120" w:after="120"/>
+              <w:jc w:val="center"/>
+              <w:rPr>
+                <w:sz w:val="28"/>
+                <w:szCs w:val="28"/>
+              </w:rPr>
+            </w:pPr>
+            <w:r>
+              <w:rPr>
+                <w:sz w:val="28"/>
+                <w:szCs w:val="28"/>
+              </w:rPr>
+              <w:t>5 ч. 17 мин.</w:t>
+            </w:r>
+          </w:p>
+        </w:tc>
+      </w:tr>
+      <w:tr>
+        <w:tc>
+          <w:tcPr>
+            <w:tcW w:w="3115" w:type="dxa"/>
+          </w:tcPr>
+          <w:p>
+            <w:pPr>
+              <w:spacing w:before="120" w:after="120"/>
+              <w:jc w:val="center"/>
+              <w:rPr>
+                <w:sz w:val="28"/>
+                <w:szCs w:val="28"/>
+              </w:rPr>
+            </w:pPr>
+            <w:r>
+              <w:rPr>
+                <w:sz w:val="28"/>
+                <w:szCs w:val="28"/>
+                <w:lang w:val="en-US"/>
+              </w:rPr>
+              <w:t>SHA1</w:t>
+            </w:r>
+          </w:p>
+        </w:tc>
+        <w:tc>
+          <w:tcPr>
+            <w:tcW w:w="3116" w:type="dxa"/>
+          </w:tcPr>
+          <w:p>
+            <w:pPr>
+              <w:spacing w:before="120" w:after="120"/>
+              <w:jc w:val="center"/>
+              <w:rPr>
+                <w:sz w:val="28"/>
+                <w:szCs w:val="28"/>
+              </w:rPr>
+            </w:pPr>
+            <w:r>
+              <w:rPr>
+                <w:sz w:val="28"/>
+                <w:szCs w:val="28"/>
+              </w:rPr>
+              <w:t>1 буква</w:t>
+            </w:r>
+          </w:p>
+        </w:tc>
+        <w:tc>
+          <w:tcPr>
+            <w:tcW w:w="3116" w:type="dxa"/>
+          </w:tcPr>
+          <w:p>
+            <w:pPr>
+              <w:spacing w:before="120" w:after="120"/>
+              <w:jc w:val="center"/>
+              <w:rPr>
+                <w:sz w:val="28"/>
+                <w:szCs w:val="28"/>
+              </w:rPr>
+            </w:pPr>
+            <w:r>
+              <w:rPr>
+                <w:sz w:val="28"/>
+                <w:szCs w:val="28"/>
+              </w:rPr>
+              <w:t>8 мин.</w:t>
+            </w:r>
+          </w:p>
+        </w:tc>
+      </w:tr>
+      <w:tr>
+        <w:tc>
+          <w:tcPr>
+            <w:tcW w:w="3115" w:type="dxa"/>
+          </w:tcPr>
+          <w:p>
+            <w:pPr>
+              <w:spacing w:before="120" w:after="120"/>
+              <w:jc w:val="center"/>
+              <w:rPr>
+                <w:sz w:val="28"/>
+                <w:szCs w:val="28"/>
+              </w:rPr>
+            </w:pPr>
+            <w:r>
+              <w:rPr>
+                <w:sz w:val="28"/>
+                <w:szCs w:val="28"/>
+                <w:lang w:val="en-US"/>
+              </w:rPr>
+              <w:t>SHA1</w:t>
+            </w:r>
+          </w:p>
+        </w:tc>
+        <w:tc>
+          <w:tcPr>
+            <w:tcW w:w="3116" w:type="dxa"/>
+          </w:tcPr>
+          <w:p>
+            <w:pPr>
+              <w:spacing w:before="120" w:after="120"/>
+              <w:jc w:val="center"/>
+              <w:rPr>
+                <w:sz w:val="28"/>
+                <w:szCs w:val="28"/>
+              </w:rPr>
+            </w:pPr>
+            <w:r>
+              <w:rPr>
+                <w:sz w:val="28"/>
+                <w:szCs w:val="28"/>
+              </w:rPr>
+              <w:t>3 буквы</w:t>
+            </w:r>
+          </w:p>
+        </w:tc>
+        <w:tc>
+          <w:tcPr>
+            <w:tcW w:w="3116" w:type="dxa"/>
+          </w:tcPr>
+          <w:p>
+            <w:pPr>
+              <w:spacing w:before="120" w:after="120"/>
+              <w:jc w:val="center"/>
+              <w:rPr>
+                <w:sz w:val="28"/>
+                <w:szCs w:val="28"/>
+              </w:rPr>
+            </w:pPr>
+            <w:r>
+              <w:rPr>
+                <w:sz w:val="28"/>
+                <w:szCs w:val="28"/>
+              </w:rPr>
+              <w:t>3 д.  20 ч.</w:t>
+            </w:r>
+          </w:p>
+        </w:tc>
+      </w:tr>
+      <w:tr>
+        <w:tc>
+          <w:tcPr>
+            <w:tcW w:w="3115" w:type="dxa"/>
+          </w:tcPr>
+          <w:p>
+            <w:pPr>
+              <w:spacing w:before="120" w:after="120"/>
+              <w:jc w:val="center"/>
+              <w:rPr>
+                <w:sz w:val="28"/>
+                <w:szCs w:val="28"/>
+              </w:rPr>
+            </w:pPr>
+            <w:r>
+              <w:rPr>
+                <w:sz w:val="28"/>
+                <w:szCs w:val="28"/>
+                <w:lang w:val="en-US"/>
+              </w:rPr>
+              <w:t>SHA1</w:t>
+            </w:r>
+          </w:p>
+        </w:tc>
+        <w:tc>
+          <w:tcPr>
+            <w:tcW w:w="3116" w:type="dxa"/>
+          </w:tcPr>
+          <w:p>
+            <w:pPr>
+              <w:spacing w:before="120" w:after="120"/>
+              <w:jc w:val="center"/>
+              <w:rPr>
+                <w:sz w:val="28"/>
+                <w:szCs w:val="28"/>
+              </w:rPr>
+            </w:pPr>
+            <w:r>
+              <w:rPr>
+                <w:sz w:val="28"/>
+                <w:szCs w:val="28"/>
+              </w:rPr>
+              <w:t>3 цифры/буквы</w:t>
+            </w:r>
+          </w:p>
+        </w:tc>
+        <w:tc>
+          <w:tcPr>
+            <w:tcW w:w="3116" w:type="dxa"/>
+          </w:tcPr>
+          <w:p>
+            <w:pPr>
+              <w:spacing w:before="120" w:after="120"/>
+              <w:jc w:val="center"/>
+              <w:rPr>
+                <w:sz w:val="28"/>
+                <w:szCs w:val="28"/>
+              </w:rPr>
+            </w:pPr>
+            <w:r>
+              <w:rPr>
+                <w:sz w:val="28"/>
+                <w:szCs w:val="28"/>
+              </w:rPr>
+              <w:t>190 д.</w:t>
+            </w:r>
+          </w:p>
+        </w:tc>
+      </w:tr>
+    </w:tbl>
+    <w:p>
+      <w:pPr>
+        <w:spacing w:after="120" w:line="360" w:lineRule="auto"/>
+        <w:ind w:firstLine="720"/>
+        <w:jc w:val="both"/>
+        <w:rPr>
+          <w:sz w:val="28"/>
+          <w:szCs w:val="28"/>
+        </w:rPr>
+      </w:pPr>
+    </w:p>
+    <w:p>
+      <w:pPr>
         <w:spacing w:after="120" w:line="360" w:lineRule="auto"/>
         <w:ind w:firstLine="720"/>
         <w:jc w:val="both"/>
@@ -9369,7 +10189,6 @@
         <w:rPr>
           <w:noProof/>
         </w:rPr>
-        <w:lastRenderedPageBreak/>
         <w:drawing>
           <wp:inline distT="0" distB="0" distL="0" distR="0" wp14:anchorId="12FC5301" wp14:editId="75090C4D">
             <wp:extent cx="3971429" cy="1857143"/>
@@ -9476,12 +10295,12 @@
       <w:pPr>
         <w:pStyle w:val="10"/>
       </w:pPr>
-      <w:bookmarkStart w:id="18" w:name="_Toc180013340"/>
+      <w:bookmarkStart w:id="19" w:name="_Toc180013340"/>
       <w:r>
         <w:lastRenderedPageBreak/>
         <w:t>Вывод</w:t>
       </w:r>
-      <w:bookmarkEnd w:id="18"/>
+      <w:bookmarkEnd w:id="19"/>
     </w:p>
     <w:p>
       <w:pPr>
@@ -9518,8 +10337,8 @@
           <w:szCs w:val="32"/>
         </w:rPr>
       </w:pPr>
-      <w:bookmarkStart w:id="19" w:name="_Источники"/>
-      <w:bookmarkEnd w:id="19"/>
+      <w:bookmarkStart w:id="20" w:name="_Источники"/>
+      <w:bookmarkEnd w:id="20"/>
       <w:r>
         <w:br w:type="page"/>
       </w:r>
@@ -9528,12 +10347,12 @@
       <w:pPr>
         <w:pStyle w:val="10"/>
       </w:pPr>
-      <w:bookmarkStart w:id="20" w:name="_Toc180013341"/>
+      <w:bookmarkStart w:id="21" w:name="_Toc180013341"/>
       <w:r>
         <w:lastRenderedPageBreak/>
         <w:t>Источники</w:t>
       </w:r>
-      <w:bookmarkEnd w:id="20"/>
+      <w:bookmarkEnd w:id="21"/>
     </w:p>
     <w:p>
       <w:pPr>
@@ -9987,8 +10806,9 @@
         <w:spacing w:after="0"/>
         <w:jc w:val="left"/>
         <w:rPr>
-          <w:rStyle w:val="a9"/>
-          <w:szCs w:val="28"/>
+          <w:color w:val="0000FF"/>
+          <w:szCs w:val="28"/>
+          <w:u w:val="single"/>
         </w:rPr>
       </w:pPr>
       <w:proofErr w:type="spellStart"/>
@@ -10151,53 +10971,6 @@
         </w:rPr>
         <w:t>(дата обращения: 16.10.2024).</w:t>
       </w:r>
-    </w:p>
-    <w:p>
-      <w:pPr>
-        <w:pStyle w:val="a3"/>
-        <w:spacing w:after="0"/>
-        <w:ind w:left="785" w:firstLine="0"/>
-        <w:jc w:val="left"/>
-        <w:rPr>
-          <w:rStyle w:val="a9"/>
-          <w:color w:val="000000" w:themeColor="text1"/>
-          <w:szCs w:val="28"/>
-          <w:u w:val="none"/>
-        </w:rPr>
-      </w:pPr>
-    </w:p>
-    <w:p>
-      <w:pPr>
-        <w:ind w:left="425"/>
-        <w:rPr>
-          <w:rStyle w:val="a9"/>
-          <w:color w:val="000000" w:themeColor="text1"/>
-          <w:sz w:val="28"/>
-          <w:szCs w:val="28"/>
-          <w:u w:val="none"/>
-        </w:rPr>
-      </w:pPr>
-    </w:p>
-    <w:p>
-      <w:pPr>
-        <w:pStyle w:val="a3"/>
-        <w:spacing w:after="0"/>
-        <w:ind w:left="785" w:firstLine="0"/>
-        <w:jc w:val="left"/>
-        <w:rPr>
-          <w:rStyle w:val="a9"/>
-          <w:szCs w:val="28"/>
-        </w:rPr>
-      </w:pPr>
-    </w:p>
-    <w:p>
-      <w:pPr>
-        <w:spacing w:after="240" w:line="360" w:lineRule="auto"/>
-        <w:rPr>
-          <w:b/>
-          <w:color w:val="000000"/>
-        </w:rPr>
-      </w:pPr>
     </w:p>
     <w:sectPr>
       <w:headerReference w:type="default" r:id="rId29"/>
@@ -14719,7 +15492,7 @@
   <w:style w:type="paragraph" w:default="1" w:styleId="a">
     <w:name w:val="Normal"/>
     <w:qFormat/>
-    <w:rsid w:val="005D0A87"/>
+    <w:rsid w:val="002A7829"/>
     <w:pPr>
       <w:spacing w:after="0" w:line="240" w:lineRule="auto"/>
     </w:pPr>

</xml_diff>